<commit_message>
Add  Headers and Product Reference Integrity
</commit_message>
<xml_diff>
--- a/SbS_data_guide.docx
+++ b/SbS_data_guide.docx
@@ -2059,6 +2059,9 @@
         </w:numPr>
         <w:rPr>
           <w:rFonts w:ascii="Ubuntu Light" w:hAnsi="Ubuntu Light"/>
+          <w:b/>
+          <w:bCs/>
+          <w:color w:val="00B050"/>
           <w:sz w:val="20"/>
           <w:szCs w:val="20"/>
           <w:lang w:val="en-US"/>
@@ -2093,7 +2096,19 @@
           <w:szCs w:val="20"/>
           <w:lang w:val="en-US"/>
         </w:rPr>
-        <w:t>and examine variations across product attributes and dates.</w:t>
+        <w:t xml:space="preserve">and </w:t>
+      </w:r>
+      <w:r>
+        <w:rPr>
+          <w:rFonts w:ascii="Ubuntu Light" w:hAnsi="Ubuntu Light"/>
+          <w:b/>
+          <w:bCs/>
+          <w:color w:val="00B050"/>
+          <w:sz w:val="20"/>
+          <w:szCs w:val="20"/>
+          <w:lang w:val="en-US"/>
+        </w:rPr>
+        <w:t>examine variations across product attributes and dates.</w:t>
       </w:r>
     </w:p>
     <w:p>
@@ -2206,7 +2221,19 @@
           <w:szCs w:val="20"/>
           <w:lang w:val="en-US"/>
         </w:rPr>
-        <w:t>Handle missing or inconsistent entries in critical fields, ensuring that ProductReference values are consistent across datasets.</w:t>
+        <w:t xml:space="preserve">Handle missing or inconsistent entries in critical fields, ensuring that </w:t>
+      </w:r>
+      <w:r>
+        <w:rPr>
+          <w:rFonts w:ascii="Ubuntu Light" w:hAnsi="Ubuntu Light"/>
+          <w:b/>
+          <w:bCs/>
+          <w:color w:val="00B050"/>
+          <w:sz w:val="20"/>
+          <w:szCs w:val="20"/>
+          <w:lang w:val="en-US"/>
+        </w:rPr>
+        <w:t>ProductReference values are consistent across datasets.</w:t>
       </w:r>
     </w:p>
     <w:p>
@@ -3023,6 +3050,102 @@
           <w:lang w:val="en-US"/>
         </w:rPr>
         <w:t xml:space="preserve">Understand how many suppliers we have </w:t>
+      </w:r>
+    </w:p>
+    <w:p>
+      <w:pPr>
+        <w:pStyle w:val="ListParagraph"/>
+        <w:numPr>
+          <w:ilvl w:val="0"/>
+          <w:numId w:val="21"/>
+        </w:numPr>
+      </w:pPr>
+      <w:r>
+        <w:rPr>
+          <w:rFonts w:ascii="Ubuntu Light" w:hAnsi="Ubuntu Light"/>
+          <w:b/>
+          <w:bCs/>
+          <w:sz w:val="20"/>
+          <w:szCs w:val="20"/>
+        </w:rPr>
+        <w:t>Nos falta el analisis de product attributes aunque no creo que tiene informacion relevante</w:t>
+      </w:r>
+    </w:p>
+    <w:p>
+      <w:pPr>
+        <w:pStyle w:val="ListParagraph"/>
+        <w:numPr>
+          <w:ilvl w:val="0"/>
+          <w:numId w:val="21"/>
+        </w:numPr>
+      </w:pPr>
+      <w:r>
+        <w:rPr>
+          <w:rFonts w:ascii="Ubuntu Light" w:hAnsi="Ubuntu Light"/>
+          <w:b/>
+          <w:bCs/>
+          <w:sz w:val="20"/>
+          <w:szCs w:val="20"/>
+        </w:rPr>
+        <w:t xml:space="preserve">Debemos hacer </w:t>
+      </w:r>
+      <w:r>
+        <w:rPr>
+          <w:rFonts w:ascii="Ubuntu Light" w:hAnsi="Ubuntu Light"/>
+          <w:b/>
+          <w:bCs/>
+          <w:sz w:val="20"/>
+          <w:szCs w:val="20"/>
+        </w:rPr>
+        <w:t>revision de product reference que este consisten</w:t>
+      </w:r>
+      <w:r>
+        <w:rPr>
+          <w:rFonts w:ascii="Ubuntu Light" w:hAnsi="Ubuntu Light"/>
+          <w:b/>
+          <w:bCs/>
+          <w:sz w:val="20"/>
+          <w:szCs w:val="20"/>
+        </w:rPr>
+        <w:t>t</w:t>
+      </w:r>
+    </w:p>
+    <w:p>
+      <w:pPr>
+        <w:pStyle w:val="ListParagraph"/>
+        <w:numPr>
+          <w:ilvl w:val="0"/>
+          <w:numId w:val="21"/>
+        </w:numPr>
+      </w:pPr>
+      <w:r>
+        <w:rPr>
+          <w:rFonts w:ascii="Ubuntu Light" w:hAnsi="Ubuntu Light"/>
+          <w:b/>
+          <w:bCs/>
+          <w:sz w:val="20"/>
+          <w:szCs w:val="20"/>
+        </w:rPr>
+        <w:t xml:space="preserve">Decia que hagamos el merge antes del EDA </w:t>
+      </w:r>
+    </w:p>
+    <w:p>
+      <w:pPr>
+        <w:pStyle w:val="ListParagraph"/>
+        <w:numPr>
+          <w:ilvl w:val="0"/>
+          <w:numId w:val="21"/>
+        </w:numPr>
+      </w:pPr>
+      <w:r>
+        <w:rPr>
+          <w:rFonts w:ascii="Ubuntu Light" w:hAnsi="Ubuntu Light"/>
+          <w:b/>
+          <w:bCs/>
+          <w:sz w:val="20"/>
+          <w:szCs w:val="20"/>
+        </w:rPr>
+        <w:t xml:space="preserve">Hacer análisis de temporalidad </w:t>
       </w:r>
     </w:p>
     <w:sectPr>

</xml_diff>